<commit_message>
Up though unit 5 and lookg reasonable
</commit_message>
<xml_diff>
--- a/docs/lectures/lecture_02/02_02_class_activity.docx
+++ b/docs/lectures/lecture_02/02_02_class_activity.docx
@@ -4940,7 +4940,53 @@
         <w:pStyle w:val="BodyText"/>
       </w:pPr>
       <w:r>
-        <w:t xml:space="preserve">We could do</w:t>
+        <w:t xml:space="preserve">We could do the following - if we had missing cells the code below would give an error</w:t>
+      </w:r>
+    </w:p>
+    <w:p>
+      <w:pPr>
+        <w:pStyle w:val="SourceCode"/>
+      </w:pPr>
+      <w:r>
+        <w:rPr>
+          <w:rStyle w:val="FunctionTok"/>
+        </w:rPr>
+        <w:t xml:space="preserve">mean</w:t>
+      </w:r>
+      <w:r>
+        <w:rPr>
+          <w:rStyle w:val="NormalTok"/>
+        </w:rPr>
+        <w:t xml:space="preserve">(p_df</w:t>
+      </w:r>
+      <w:r>
+        <w:rPr>
+          <w:rStyle w:val="SpecialCharTok"/>
+        </w:rPr>
+        <w:t xml:space="preserve">$</w:t>
+      </w:r>
+      <w:r>
+        <w:rPr>
+          <w:rStyle w:val="NormalTok"/>
+        </w:rPr>
+        <w:t xml:space="preserve">len_mm) </w:t>
+      </w:r>
+      <w:r>
+        <w:rPr>
+          <w:rStyle w:val="CommentTok"/>
+        </w:rPr>
+        <w:t xml:space="preserve"># removes missing values</w:t>
+      </w:r>
+    </w:p>
+    <w:p>
+      <w:pPr>
+        <w:pStyle w:val="SourceCode"/>
+      </w:pPr>
+      <w:r>
+        <w:rPr>
+          <w:rStyle w:val="VerbatimChar"/>
+        </w:rPr>
+        <w:t xml:space="preserve">[1] 17.66667</w:t>
       </w:r>
     </w:p>
     <w:p>
@@ -6657,7 +6703,7 @@
               <a:graphicData uri="http://schemas.openxmlformats.org/drawingml/2006/picture">
                 <pic:pic>
                   <pic:nvPicPr>
-                    <pic:cNvPr descr="02_02_class_activity_files/figure-docx/unnamed-chunk-22-1.png" id="85" name="Picture"/>
+                    <pic:cNvPr descr="02_02_class_activity_files/figure-docx/unnamed-chunk-23-1.png" id="85" name="Picture"/>
                     <pic:cNvPicPr>
                       <a:picLocks noChangeArrowheads="1" noChangeAspect="1"/>
                     </pic:cNvPicPr>
@@ -7338,7 +7384,7 @@
               <a:graphicData uri="http://schemas.openxmlformats.org/drawingml/2006/picture">
                 <pic:pic>
                   <pic:nvPicPr>
-                    <pic:cNvPr descr="02_02_class_activity_files/figure-docx/unnamed-chunk-23-1.png" id="88" name="Picture"/>
+                    <pic:cNvPr descr="02_02_class_activity_files/figure-docx/unnamed-chunk-24-1.png" id="88" name="Picture"/>
                     <pic:cNvPicPr>
                       <a:picLocks noChangeArrowheads="1" noChangeAspect="1"/>
                     </pic:cNvPicPr>
@@ -7379,7 +7425,7 @@
         <w:pStyle w:val="Heading1"/>
       </w:pPr>
       <w:r>
-        <w:t xml:space="preserve">Using Skimr</w:t>
+        <w:t xml:space="preserve">Using skimr</w:t>
       </w:r>
     </w:p>
     <w:p>

</xml_diff>